<commit_message>
Primer caso de tercera face
</commit_message>
<xml_diff>
--- a/proyectoUnoEstadistica.docx
+++ b/proyectoUnoEstadistica.docx
@@ -390,6 +390,34 @@
         <w:rPr>
           <w:rStyle w:val="NormalTok"/>
         </w:rPr>
+        <w:t xml:space="preserve">(mosaicData)</w:t>
+      </w:r>
+    </w:p>
+    <w:p>
+      <w:pPr>
+        <w:pStyle w:val="SourceCode"/>
+      </w:pPr>
+      <w:r>
+        <w:rPr>
+          <w:rStyle w:val="VerbatimChar"/>
+        </w:rPr>
+        <w:t xml:space="preserve">## Warning: package 'mosaicData' was built under R version 4.0.5</w:t>
+      </w:r>
+    </w:p>
+    <w:p>
+      <w:pPr>
+        <w:pStyle w:val="SourceCode"/>
+      </w:pPr>
+      <w:r>
+        <w:rPr>
+          <w:rStyle w:val="FunctionTok"/>
+        </w:rPr>
+        <w:t xml:space="preserve">library</w:t>
+      </w:r>
+      <w:r>
+        <w:rPr>
+          <w:rStyle w:val="NormalTok"/>
+        </w:rPr>
         <w:t xml:space="preserve">(PASWR2)</w:t>
       </w:r>
     </w:p>
@@ -646,6 +674,35 @@
         <w:rPr>
           <w:rStyle w:val="VerbatimChar"/>
         </w:rPr>
+        <w:t xml:space="preserve">## The following object is masked from 'package:mosaicData':</w:t>
+      </w:r>
+      <w:r>
+        <w:br/>
+      </w:r>
+      <w:r>
+        <w:rPr>
+          <w:rStyle w:val="VerbatimChar"/>
+        </w:rPr>
+        <w:t xml:space="preserve">## </w:t>
+      </w:r>
+      <w:r>
+        <w:br/>
+      </w:r>
+      <w:r>
+        <w:rPr>
+          <w:rStyle w:val="VerbatimChar"/>
+        </w:rPr>
+        <w:t xml:space="preserve">##     Alcohol</w:t>
+      </w:r>
+    </w:p>
+    <w:p>
+      <w:pPr>
+        <w:pStyle w:val="SourceCode"/>
+      </w:pPr>
+      <w:r>
+        <w:rPr>
+          <w:rStyle w:val="VerbatimChar"/>
+        </w:rPr>
         <w:t xml:space="preserve">## The following object is masked from 'package:datasets':</w:t>
       </w:r>
       <w:r>
@@ -692,7 +749,7 @@
         <w:rPr>
           <w:rStyle w:val="VerbatimChar"/>
         </w:rPr>
-        <w:t xml:space="preserve">## Warning: package 'visdat' was built under R version 4.0.5</w:t>
+        <w:t xml:space="preserve">## Warning: package 'visdat' was built under R version 4.0.4</w:t>
       </w:r>
     </w:p>
     <w:p>
@@ -709,6 +766,34 @@
         <w:rPr>
           <w:rStyle w:val="NormalTok"/>
         </w:rPr>
+        <w:t xml:space="preserve">(remotes)</w:t>
+      </w:r>
+    </w:p>
+    <w:p>
+      <w:pPr>
+        <w:pStyle w:val="SourceCode"/>
+      </w:pPr>
+      <w:r>
+        <w:rPr>
+          <w:rStyle w:val="VerbatimChar"/>
+        </w:rPr>
+        <w:t xml:space="preserve">## Warning: package 'remotes' was built under R version 4.0.5</w:t>
+      </w:r>
+    </w:p>
+    <w:p>
+      <w:pPr>
+        <w:pStyle w:val="SourceCode"/>
+      </w:pPr>
+      <w:r>
+        <w:rPr>
+          <w:rStyle w:val="FunctionTok"/>
+        </w:rPr>
+        <w:t xml:space="preserve">library</w:t>
+      </w:r>
+      <w:r>
+        <w:rPr>
+          <w:rStyle w:val="NormalTok"/>
+        </w:rPr>
         <w:t xml:space="preserve">(DataExplorer)</w:t>
       </w:r>
     </w:p>
@@ -720,7 +805,7 @@
         <w:rPr>
           <w:rStyle w:val="VerbatimChar"/>
         </w:rPr>
-        <w:t xml:space="preserve">## Warning: package 'DataExplorer' was built under R version 4.0.5</w:t>
+        <w:t xml:space="preserve">## Warning: package 'DataExplorer' was built under R version 4.0.4</w:t>
       </w:r>
     </w:p>
     <w:p>
@@ -739,6 +824,21 @@
         </w:rPr>
         <w:t xml:space="preserve">(MASS)</w:t>
       </w:r>
+      <w:r>
+        <w:br/>
+      </w:r>
+      <w:r>
+        <w:rPr>
+          <w:rStyle w:val="FunctionTok"/>
+        </w:rPr>
+        <w:t xml:space="preserve">library</w:t>
+      </w:r>
+      <w:r>
+        <w:rPr>
+          <w:rStyle w:val="NormalTok"/>
+        </w:rPr>
+        <w:t xml:space="preserve">(TeachingDemos)</w:t>
+      </w:r>
     </w:p>
     <w:p>
       <w:pPr>
@@ -748,7 +848,7 @@
         <w:rPr>
           <w:rStyle w:val="VerbatimChar"/>
         </w:rPr>
-        <w:t xml:space="preserve">## Warning: package 'MASS' was built under R version 4.0.5</w:t>
+        <w:t xml:space="preserve">## Warning: package 'TeachingDemos' was built under R version 4.0.5</w:t>
       </w:r>
     </w:p>
     <w:p>
@@ -757,6 +857,113 @@
       </w:pPr>
       <w:r>
         <w:rPr>
+          <w:rStyle w:val="VerbatimChar"/>
+        </w:rPr>
+        <w:t xml:space="preserve">## </w:t>
+      </w:r>
+      <w:r>
+        <w:br/>
+      </w:r>
+      <w:r>
+        <w:rPr>
+          <w:rStyle w:val="VerbatimChar"/>
+        </w:rPr>
+        <w:t xml:space="preserve">## Attaching package: 'TeachingDemos'</w:t>
+      </w:r>
+    </w:p>
+    <w:p>
+      <w:pPr>
+        <w:pStyle w:val="SourceCode"/>
+      </w:pPr>
+      <w:r>
+        <w:rPr>
+          <w:rStyle w:val="VerbatimChar"/>
+        </w:rPr>
+        <w:t xml:space="preserve">## The following object is masked from 'package:BSDA':</w:t>
+      </w:r>
+      <w:r>
+        <w:br/>
+      </w:r>
+      <w:r>
+        <w:rPr>
+          <w:rStyle w:val="VerbatimChar"/>
+        </w:rPr>
+        <w:t xml:space="preserve">## </w:t>
+      </w:r>
+      <w:r>
+        <w:br/>
+      </w:r>
+      <w:r>
+        <w:rPr>
+          <w:rStyle w:val="VerbatimChar"/>
+        </w:rPr>
+        <w:t xml:space="preserve">##     z.test</w:t>
+      </w:r>
+    </w:p>
+    <w:p>
+      <w:pPr>
+        <w:pStyle w:val="SourceCode"/>
+      </w:pPr>
+      <w:r>
+        <w:rPr>
+          <w:rStyle w:val="VerbatimChar"/>
+        </w:rPr>
+        <w:t xml:space="preserve">## The following object is masked from 'package:stests':</w:t>
+      </w:r>
+      <w:r>
+        <w:br/>
+      </w:r>
+      <w:r>
+        <w:rPr>
+          <w:rStyle w:val="VerbatimChar"/>
+        </w:rPr>
+        <w:t xml:space="preserve">## </w:t>
+      </w:r>
+      <w:r>
+        <w:br/>
+      </w:r>
+      <w:r>
+        <w:rPr>
+          <w:rStyle w:val="VerbatimChar"/>
+        </w:rPr>
+        <w:t xml:space="preserve">##     z.test</w:t>
+      </w:r>
+    </w:p>
+    <w:p>
+      <w:pPr>
+        <w:pStyle w:val="SourceCode"/>
+      </w:pPr>
+      <w:r>
+        <w:rPr>
+          <w:rStyle w:val="VerbatimChar"/>
+        </w:rPr>
+        <w:t xml:space="preserve">## The following object is masked from 'package:PASWR2':</w:t>
+      </w:r>
+      <w:r>
+        <w:br/>
+      </w:r>
+      <w:r>
+        <w:rPr>
+          <w:rStyle w:val="VerbatimChar"/>
+        </w:rPr>
+        <w:t xml:space="preserve">## </w:t>
+      </w:r>
+      <w:r>
+        <w:br/>
+      </w:r>
+      <w:r>
+        <w:rPr>
+          <w:rStyle w:val="VerbatimChar"/>
+        </w:rPr>
+        <w:t xml:space="preserve">##     z.test</w:t>
+      </w:r>
+    </w:p>
+    <w:p>
+      <w:pPr>
+        <w:pStyle w:val="SourceCode"/>
+      </w:pPr>
+      <w:r>
+        <w:rPr>
           <w:rStyle w:val="FunctionTok"/>
         </w:rPr>
         <w:t xml:space="preserve">library</w:t>
@@ -765,7 +972,22 @@
         <w:rPr>
           <w:rStyle w:val="NormalTok"/>
         </w:rPr>
-        <w:t xml:space="preserve">(TeachingDemos)</w:t>
+        <w:t xml:space="preserve">(ggplot2)</w:t>
+      </w:r>
+      <w:r>
+        <w:br/>
+      </w:r>
+      <w:r>
+        <w:rPr>
+          <w:rStyle w:val="FunctionTok"/>
+        </w:rPr>
+        <w:t xml:space="preserve">library</w:t>
+      </w:r>
+      <w:r>
+        <w:rPr>
+          <w:rStyle w:val="NormalTok"/>
+        </w:rPr>
+        <w:t xml:space="preserve">(datos)</w:t>
       </w:r>
     </w:p>
     <w:p>
@@ -776,7 +998,7 @@
         <w:rPr>
           <w:rStyle w:val="VerbatimChar"/>
         </w:rPr>
-        <w:t xml:space="preserve">## Warning: package 'TeachingDemos' was built under R version 4.0.5</w:t>
+        <w:t xml:space="preserve">## Warning: package 'datos' was built under R version 4.0.4</w:t>
       </w:r>
     </w:p>
     <w:p>
@@ -785,18 +1007,132 @@
       </w:pPr>
       <w:r>
         <w:rPr>
-          <w:rStyle w:val="VerbatimChar"/>
-        </w:rPr>
-        <w:t xml:space="preserve">## </w:t>
-      </w:r>
-      <w:r>
-        <w:br/>
-      </w:r>
-      <w:r>
-        <w:rPr>
-          <w:rStyle w:val="VerbatimChar"/>
-        </w:rPr>
-        <w:t xml:space="preserve">## Attaching package: 'TeachingDemos'</w:t>
+          <w:rStyle w:val="FunctionTok"/>
+        </w:rPr>
+        <w:t xml:space="preserve">data</w:t>
+      </w:r>
+      <w:r>
+        <w:rPr>
+          <w:rStyle w:val="NormalTok"/>
+        </w:rPr>
+        <w:t xml:space="preserve">(</w:t>
+      </w:r>
+      <w:r>
+        <w:rPr>
+          <w:rStyle w:val="StringTok"/>
+        </w:rPr>
+        <w:t xml:space="preserve">"flights"</w:t>
+      </w:r>
+      <w:r>
+        <w:rPr>
+          <w:rStyle w:val="NormalTok"/>
+        </w:rPr>
+        <w:t xml:space="preserve">)</w:t>
+      </w:r>
+      <w:r>
+        <w:br/>
+      </w:r>
+      <w:r>
+        <w:br/>
+      </w:r>
+      <w:r>
+        <w:rPr>
+          <w:rStyle w:val="NormalTok"/>
+        </w:rPr>
+        <w:t xml:space="preserve">mosaicData </w:t>
+      </w:r>
+      <w:r>
+        <w:rPr>
+          <w:rStyle w:val="OtherTok"/>
+        </w:rPr>
+        <w:t xml:space="preserve">&lt;-</w:t>
+      </w:r>
+      <w:r>
+        <w:rPr>
+          <w:rStyle w:val="NormalTok"/>
+        </w:rPr>
+        <w:t xml:space="preserve"> mosaicData</w:t>
+      </w:r>
+      <w:r>
+        <w:rPr>
+          <w:rStyle w:val="SpecialCharTok"/>
+        </w:rPr>
+        <w:t xml:space="preserve">::</w:t>
+      </w:r>
+      <w:r>
+        <w:rPr>
+          <w:rStyle w:val="NormalTok"/>
+        </w:rPr>
+        <w:t xml:space="preserve">KidsFeet</w:t>
+      </w:r>
+      <w:r>
+        <w:br/>
+      </w:r>
+      <w:r>
+        <w:br/>
+      </w:r>
+      <w:r>
+        <w:rPr>
+          <w:rStyle w:val="NormalTok"/>
+        </w:rPr>
+        <w:t xml:space="preserve">dataFlight </w:t>
+      </w:r>
+      <w:r>
+        <w:rPr>
+          <w:rStyle w:val="OtherTok"/>
+        </w:rPr>
+        <w:t xml:space="preserve">&lt;-</w:t>
+      </w:r>
+      <w:r>
+        <w:rPr>
+          <w:rStyle w:val="NormalTok"/>
+        </w:rPr>
+        <w:t xml:space="preserve"> flights</w:t>
+      </w:r>
+      <w:r>
+        <w:br/>
+      </w:r>
+      <w:r>
+        <w:rPr>
+          <w:rStyle w:val="NormalTok"/>
+        </w:rPr>
+        <w:t xml:space="preserve">dataDiamonds </w:t>
+      </w:r>
+      <w:r>
+        <w:rPr>
+          <w:rStyle w:val="OtherTok"/>
+        </w:rPr>
+        <w:t xml:space="preserve">&lt;-</w:t>
+      </w:r>
+      <w:r>
+        <w:rPr>
+          <w:rStyle w:val="NormalTok"/>
+        </w:rPr>
+        <w:t xml:space="preserve"> ggplot2</w:t>
+      </w:r>
+      <w:r>
+        <w:rPr>
+          <w:rStyle w:val="SpecialCharTok"/>
+        </w:rPr>
+        <w:t xml:space="preserve">::</w:t>
+      </w:r>
+      <w:r>
+        <w:rPr>
+          <w:rStyle w:val="NormalTok"/>
+        </w:rPr>
+        <w:t xml:space="preserve">diamonds</w:t>
+      </w:r>
+      <w:r>
+        <w:br/>
+      </w:r>
+      <w:r>
+        <w:br/>
+      </w:r>
+      <w:r>
+        <w:rPr>
+          <w:rStyle w:val="NormalTok"/>
+        </w:rPr>
+        <w:t xml:space="preserve">dataFlight</w:t>
       </w:r>
     </w:p>
     <w:p>
@@ -807,25 +1143,142 @@
         <w:rPr>
           <w:rStyle w:val="VerbatimChar"/>
         </w:rPr>
-        <w:t xml:space="preserve">## The following object is masked from 'package:BSDA':</w:t>
-      </w:r>
-      <w:r>
-        <w:br/>
-      </w:r>
-      <w:r>
-        <w:rPr>
-          <w:rStyle w:val="VerbatimChar"/>
-        </w:rPr>
-        <w:t xml:space="preserve">## </w:t>
-      </w:r>
-      <w:r>
-        <w:br/>
-      </w:r>
-      <w:r>
-        <w:rPr>
-          <w:rStyle w:val="VerbatimChar"/>
-        </w:rPr>
-        <w:t xml:space="preserve">##     z.test</w:t>
+        <w:t xml:space="preserve">## # A tibble: 336,776 x 19</w:t>
+      </w:r>
+      <w:r>
+        <w:br/>
+      </w:r>
+      <w:r>
+        <w:rPr>
+          <w:rStyle w:val="VerbatimChar"/>
+        </w:rPr>
+        <w:t xml:space="preserve">##     year month   day dep_time sched_dep_time dep_delay arr_time sched_arr_time</w:t>
+      </w:r>
+      <w:r>
+        <w:br/>
+      </w:r>
+      <w:r>
+        <w:rPr>
+          <w:rStyle w:val="VerbatimChar"/>
+        </w:rPr>
+        <w:t xml:space="preserve">##    &lt;int&gt; &lt;int&gt; &lt;int&gt;    &lt;int&gt;          &lt;int&gt;     &lt;dbl&gt;    &lt;int&gt;          &lt;int&gt;</w:t>
+      </w:r>
+      <w:r>
+        <w:br/>
+      </w:r>
+      <w:r>
+        <w:rPr>
+          <w:rStyle w:val="VerbatimChar"/>
+        </w:rPr>
+        <w:t xml:space="preserve">##  1  2013     1     1      517            515         2      830            819</w:t>
+      </w:r>
+      <w:r>
+        <w:br/>
+      </w:r>
+      <w:r>
+        <w:rPr>
+          <w:rStyle w:val="VerbatimChar"/>
+        </w:rPr>
+        <w:t xml:space="preserve">##  2  2013     1     1      533            529         4      850            830</w:t>
+      </w:r>
+      <w:r>
+        <w:br/>
+      </w:r>
+      <w:r>
+        <w:rPr>
+          <w:rStyle w:val="VerbatimChar"/>
+        </w:rPr>
+        <w:t xml:space="preserve">##  3  2013     1     1      542            540         2      923            850</w:t>
+      </w:r>
+      <w:r>
+        <w:br/>
+      </w:r>
+      <w:r>
+        <w:rPr>
+          <w:rStyle w:val="VerbatimChar"/>
+        </w:rPr>
+        <w:t xml:space="preserve">##  4  2013     1     1      544            545        -1     1004           1022</w:t>
+      </w:r>
+      <w:r>
+        <w:br/>
+      </w:r>
+      <w:r>
+        <w:rPr>
+          <w:rStyle w:val="VerbatimChar"/>
+        </w:rPr>
+        <w:t xml:space="preserve">##  5  2013     1     1      554            600        -6      812            837</w:t>
+      </w:r>
+      <w:r>
+        <w:br/>
+      </w:r>
+      <w:r>
+        <w:rPr>
+          <w:rStyle w:val="VerbatimChar"/>
+        </w:rPr>
+        <w:t xml:space="preserve">##  6  2013     1     1      554            558        -4      740            728</w:t>
+      </w:r>
+      <w:r>
+        <w:br/>
+      </w:r>
+      <w:r>
+        <w:rPr>
+          <w:rStyle w:val="VerbatimChar"/>
+        </w:rPr>
+        <w:t xml:space="preserve">##  7  2013     1     1      555            600        -5      913            854</w:t>
+      </w:r>
+      <w:r>
+        <w:br/>
+      </w:r>
+      <w:r>
+        <w:rPr>
+          <w:rStyle w:val="VerbatimChar"/>
+        </w:rPr>
+        <w:t xml:space="preserve">##  8  2013     1     1      557            600        -3      709            723</w:t>
+      </w:r>
+      <w:r>
+        <w:br/>
+      </w:r>
+      <w:r>
+        <w:rPr>
+          <w:rStyle w:val="VerbatimChar"/>
+        </w:rPr>
+        <w:t xml:space="preserve">##  9  2013     1     1      557            600        -3      838            846</w:t>
+      </w:r>
+      <w:r>
+        <w:br/>
+      </w:r>
+      <w:r>
+        <w:rPr>
+          <w:rStyle w:val="VerbatimChar"/>
+        </w:rPr>
+        <w:t xml:space="preserve">## 10  2013     1     1      558            600        -2      753            745</w:t>
+      </w:r>
+      <w:r>
+        <w:br/>
+      </w:r>
+      <w:r>
+        <w:rPr>
+          <w:rStyle w:val="VerbatimChar"/>
+        </w:rPr>
+        <w:t xml:space="preserve">## # ... with 336,766 more rows, and 11 more variables: arr_delay &lt;dbl&gt;,</w:t>
+      </w:r>
+      <w:r>
+        <w:br/>
+      </w:r>
+      <w:r>
+        <w:rPr>
+          <w:rStyle w:val="VerbatimChar"/>
+        </w:rPr>
+        <w:t xml:space="preserve">## #   carrier &lt;chr&gt;, flight &lt;int&gt;, tailnum &lt;chr&gt;, origin &lt;chr&gt;, dest &lt;chr&gt;,</w:t>
+      </w:r>
+      <w:r>
+        <w:br/>
+      </w:r>
+      <w:r>
+        <w:rPr>
+          <w:rStyle w:val="VerbatimChar"/>
+        </w:rPr>
+        <w:t xml:space="preserve">## #   air_time &lt;dbl&gt;, distance &lt;dbl&gt;, hour &lt;dbl&gt;, minute &lt;dbl&gt;, time_hour &lt;dttm&gt;</w:t>
       </w:r>
     </w:p>
     <w:p>
@@ -834,27 +1287,9 @@
       </w:pPr>
       <w:r>
         <w:rPr>
-          <w:rStyle w:val="VerbatimChar"/>
-        </w:rPr>
-        <w:t xml:space="preserve">## The following object is masked from 'package:stests':</w:t>
-      </w:r>
-      <w:r>
-        <w:br/>
-      </w:r>
-      <w:r>
-        <w:rPr>
-          <w:rStyle w:val="VerbatimChar"/>
-        </w:rPr>
-        <w:t xml:space="preserve">## </w:t>
-      </w:r>
-      <w:r>
-        <w:br/>
-      </w:r>
-      <w:r>
-        <w:rPr>
-          <w:rStyle w:val="VerbatimChar"/>
-        </w:rPr>
-        <w:t xml:space="preserve">##     z.test</w:t>
+          <w:rStyle w:val="NormalTok"/>
+        </w:rPr>
+        <w:t xml:space="preserve">mosaicData</w:t>
       </w:r>
     </w:p>
     <w:p>
@@ -865,236 +1300,358 @@
         <w:rPr>
           <w:rStyle w:val="VerbatimChar"/>
         </w:rPr>
-        <w:t xml:space="preserve">## The following object is masked from 'package:PASWR2':</w:t>
-      </w:r>
-      <w:r>
-        <w:br/>
-      </w:r>
-      <w:r>
-        <w:rPr>
-          <w:rStyle w:val="VerbatimChar"/>
-        </w:rPr>
-        <w:t xml:space="preserve">## </w:t>
-      </w:r>
-      <w:r>
-        <w:br/>
-      </w:r>
-      <w:r>
-        <w:rPr>
-          <w:rStyle w:val="VerbatimChar"/>
-        </w:rPr>
-        <w:t xml:space="preserve">##     z.test</w:t>
-      </w:r>
-    </w:p>
-    <w:p>
-      <w:pPr>
-        <w:pStyle w:val="SourceCode"/>
-      </w:pPr>
-      <w:r>
-        <w:rPr>
-          <w:rStyle w:val="FunctionTok"/>
-        </w:rPr>
-        <w:t xml:space="preserve">data</w:t>
-      </w:r>
-      <w:r>
-        <w:rPr>
-          <w:rStyle w:val="NormalTok"/>
-        </w:rPr>
-        <w:t xml:space="preserve">(</w:t>
-      </w:r>
-      <w:r>
-        <w:rPr>
-          <w:rStyle w:val="StringTok"/>
-        </w:rPr>
-        <w:t xml:space="preserve">"flights"</w:t>
-      </w:r>
-      <w:r>
-        <w:rPr>
-          <w:rStyle w:val="NormalTok"/>
-        </w:rPr>
-        <w:t xml:space="preserve">)</w:t>
-      </w:r>
-      <w:r>
-        <w:br/>
-      </w:r>
-      <w:r>
-        <w:br/>
-      </w:r>
-      <w:r>
-        <w:rPr>
-          <w:rStyle w:val="NormalTok"/>
-        </w:rPr>
-        <w:t xml:space="preserve">dataFlight </w:t>
-      </w:r>
-      <w:r>
-        <w:rPr>
-          <w:rStyle w:val="OtherTok"/>
-        </w:rPr>
-        <w:t xml:space="preserve">&lt;-</w:t>
-      </w:r>
-      <w:r>
-        <w:rPr>
-          <w:rStyle w:val="NormalTok"/>
-        </w:rPr>
-        <w:t xml:space="preserve"> flights</w:t>
-      </w:r>
-      <w:r>
-        <w:br/>
-      </w:r>
-      <w:r>
-        <w:br/>
-      </w:r>
-      <w:r>
-        <w:rPr>
-          <w:rStyle w:val="NormalTok"/>
-        </w:rPr>
-        <w:t xml:space="preserve">dataFlight</w:t>
-      </w:r>
-    </w:p>
-    <w:p>
-      <w:pPr>
-        <w:pStyle w:val="SourceCode"/>
-      </w:pPr>
-      <w:r>
-        <w:rPr>
-          <w:rStyle w:val="VerbatimChar"/>
-        </w:rPr>
-        <w:t xml:space="preserve">## # A tibble: 336,776 x 19</w:t>
-      </w:r>
-      <w:r>
-        <w:br/>
-      </w:r>
-      <w:r>
-        <w:rPr>
-          <w:rStyle w:val="VerbatimChar"/>
-        </w:rPr>
-        <w:t xml:space="preserve">##     year month   day dep_time sched_dep_time dep_delay arr_time sched_arr_time</w:t>
-      </w:r>
-      <w:r>
-        <w:br/>
-      </w:r>
-      <w:r>
-        <w:rPr>
-          <w:rStyle w:val="VerbatimChar"/>
-        </w:rPr>
-        <w:t xml:space="preserve">##    &lt;int&gt; &lt;int&gt; &lt;int&gt;    &lt;int&gt;          &lt;int&gt;     &lt;dbl&gt;    &lt;int&gt;          &lt;int&gt;</w:t>
-      </w:r>
-      <w:r>
-        <w:br/>
-      </w:r>
-      <w:r>
-        <w:rPr>
-          <w:rStyle w:val="VerbatimChar"/>
-        </w:rPr>
-        <w:t xml:space="preserve">##  1  2013     1     1      517            515         2      830            819</w:t>
-      </w:r>
-      <w:r>
-        <w:br/>
-      </w:r>
-      <w:r>
-        <w:rPr>
-          <w:rStyle w:val="VerbatimChar"/>
-        </w:rPr>
-        <w:t xml:space="preserve">##  2  2013     1     1      533            529         4      850            830</w:t>
-      </w:r>
-      <w:r>
-        <w:br/>
-      </w:r>
-      <w:r>
-        <w:rPr>
-          <w:rStyle w:val="VerbatimChar"/>
-        </w:rPr>
-        <w:t xml:space="preserve">##  3  2013     1     1      542            540         2      923            850</w:t>
-      </w:r>
-      <w:r>
-        <w:br/>
-      </w:r>
-      <w:r>
-        <w:rPr>
-          <w:rStyle w:val="VerbatimChar"/>
-        </w:rPr>
-        <w:t xml:space="preserve">##  4  2013     1     1      544            545        -1     1004           1022</w:t>
-      </w:r>
-      <w:r>
-        <w:br/>
-      </w:r>
-      <w:r>
-        <w:rPr>
-          <w:rStyle w:val="VerbatimChar"/>
-        </w:rPr>
-        <w:t xml:space="preserve">##  5  2013     1     1      554            600        -6      812            837</w:t>
-      </w:r>
-      <w:r>
-        <w:br/>
-      </w:r>
-      <w:r>
-        <w:rPr>
-          <w:rStyle w:val="VerbatimChar"/>
-        </w:rPr>
-        <w:t xml:space="preserve">##  6  2013     1     1      554            558        -4      740            728</w:t>
-      </w:r>
-      <w:r>
-        <w:br/>
-      </w:r>
-      <w:r>
-        <w:rPr>
-          <w:rStyle w:val="VerbatimChar"/>
-        </w:rPr>
-        <w:t xml:space="preserve">##  7  2013     1     1      555            600        -5      913            854</w:t>
-      </w:r>
-      <w:r>
-        <w:br/>
-      </w:r>
-      <w:r>
-        <w:rPr>
-          <w:rStyle w:val="VerbatimChar"/>
-        </w:rPr>
-        <w:t xml:space="preserve">##  8  2013     1     1      557            600        -3      709            723</w:t>
-      </w:r>
-      <w:r>
-        <w:br/>
-      </w:r>
-      <w:r>
-        <w:rPr>
-          <w:rStyle w:val="VerbatimChar"/>
-        </w:rPr>
-        <w:t xml:space="preserve">##  9  2013     1     1      557            600        -3      838            846</w:t>
-      </w:r>
-      <w:r>
-        <w:br/>
-      </w:r>
-      <w:r>
-        <w:rPr>
-          <w:rStyle w:val="VerbatimChar"/>
-        </w:rPr>
-        <w:t xml:space="preserve">## 10  2013     1     1      558            600        -2      753            745</w:t>
-      </w:r>
-      <w:r>
-        <w:br/>
-      </w:r>
-      <w:r>
-        <w:rPr>
-          <w:rStyle w:val="VerbatimChar"/>
-        </w:rPr>
-        <w:t xml:space="preserve">## # ... with 336,766 more rows, and 11 more variables: arr_delay &lt;dbl&gt;,</w:t>
-      </w:r>
-      <w:r>
-        <w:br/>
-      </w:r>
-      <w:r>
-        <w:rPr>
-          <w:rStyle w:val="VerbatimChar"/>
-        </w:rPr>
-        <w:t xml:space="preserve">## #   carrier &lt;chr&gt;, flight &lt;int&gt;, tailnum &lt;chr&gt;, origin &lt;chr&gt;, dest &lt;chr&gt;,</w:t>
-      </w:r>
-      <w:r>
-        <w:br/>
-      </w:r>
-      <w:r>
-        <w:rPr>
-          <w:rStyle w:val="VerbatimChar"/>
-        </w:rPr>
-        <w:t xml:space="preserve">## #   air_time &lt;dbl&gt;, distance &lt;dbl&gt;, hour &lt;dbl&gt;, minute &lt;dbl&gt;, time_hour &lt;dttm&gt;</w:t>
+        <w:t xml:space="preserve">##        name birthmonth birthyear length width sex biggerfoot domhand</w:t>
+      </w:r>
+      <w:r>
+        <w:br/>
+      </w:r>
+      <w:r>
+        <w:rPr>
+          <w:rStyle w:val="VerbatimChar"/>
+        </w:rPr>
+        <w:t xml:space="preserve">## 1     David          5        88   24.4   8.4   B          L       R</w:t>
+      </w:r>
+      <w:r>
+        <w:br/>
+      </w:r>
+      <w:r>
+        <w:rPr>
+          <w:rStyle w:val="VerbatimChar"/>
+        </w:rPr>
+        <w:t xml:space="preserve">## 2      Lars         10        87   25.4   8.8   B          L       L</w:t>
+      </w:r>
+      <w:r>
+        <w:br/>
+      </w:r>
+      <w:r>
+        <w:rPr>
+          <w:rStyle w:val="VerbatimChar"/>
+        </w:rPr>
+        <w:t xml:space="preserve">## 3      Zach         12        87   24.5   9.7   B          R       R</w:t>
+      </w:r>
+      <w:r>
+        <w:br/>
+      </w:r>
+      <w:r>
+        <w:rPr>
+          <w:rStyle w:val="VerbatimChar"/>
+        </w:rPr>
+        <w:t xml:space="preserve">## 4      Josh          1        88   25.2   9.8   B          L       R</w:t>
+      </w:r>
+      <w:r>
+        <w:br/>
+      </w:r>
+      <w:r>
+        <w:rPr>
+          <w:rStyle w:val="VerbatimChar"/>
+        </w:rPr>
+        <w:t xml:space="preserve">## 5      Lang          2        88   25.1   8.9   B          L       R</w:t>
+      </w:r>
+      <w:r>
+        <w:br/>
+      </w:r>
+      <w:r>
+        <w:rPr>
+          <w:rStyle w:val="VerbatimChar"/>
+        </w:rPr>
+        <w:t xml:space="preserve">## 6    Scotty          3        88   25.7   9.7   B          R       R</w:t>
+      </w:r>
+      <w:r>
+        <w:br/>
+      </w:r>
+      <w:r>
+        <w:rPr>
+          <w:rStyle w:val="VerbatimChar"/>
+        </w:rPr>
+        <w:t xml:space="preserve">## 7    Edward          2        88   26.1   9.6   B          L       R</w:t>
+      </w:r>
+      <w:r>
+        <w:br/>
+      </w:r>
+      <w:r>
+        <w:rPr>
+          <w:rStyle w:val="VerbatimChar"/>
+        </w:rPr>
+        <w:t xml:space="preserve">## 8   Caitlin          6        88   23.0   8.8   G          L       R</w:t>
+      </w:r>
+      <w:r>
+        <w:br/>
+      </w:r>
+      <w:r>
+        <w:rPr>
+          <w:rStyle w:val="VerbatimChar"/>
+        </w:rPr>
+        <w:t xml:space="preserve">## 9   Eleanor          5        88   23.6   9.3   G          R       R</w:t>
+      </w:r>
+      <w:r>
+        <w:br/>
+      </w:r>
+      <w:r>
+        <w:rPr>
+          <w:rStyle w:val="VerbatimChar"/>
+        </w:rPr>
+        <w:t xml:space="preserve">## 10    Damon          9        88   22.9   8.8   B          R       L</w:t>
+      </w:r>
+      <w:r>
+        <w:br/>
+      </w:r>
+      <w:r>
+        <w:rPr>
+          <w:rStyle w:val="VerbatimChar"/>
+        </w:rPr>
+        <w:t xml:space="preserve">## 11     Mark          9        87   27.5   9.8   B          R       R</w:t>
+      </w:r>
+      <w:r>
+        <w:br/>
+      </w:r>
+      <w:r>
+        <w:rPr>
+          <w:rStyle w:val="VerbatimChar"/>
+        </w:rPr>
+        <w:t xml:space="preserve">## 12      Ray          3        88   24.8   8.9   B          L       R</w:t>
+      </w:r>
+      <w:r>
+        <w:br/>
+      </w:r>
+      <w:r>
+        <w:rPr>
+          <w:rStyle w:val="VerbatimChar"/>
+        </w:rPr>
+        <w:t xml:space="preserve">## 13      Cal          8        87   26.1   9.1   B          L       R</w:t>
+      </w:r>
+      <w:r>
+        <w:br/>
+      </w:r>
+      <w:r>
+        <w:rPr>
+          <w:rStyle w:val="VerbatimChar"/>
+        </w:rPr>
+        <w:t xml:space="preserve">## 14      Cam          3        88   27.0   9.8   B          L       R</w:t>
+      </w:r>
+      <w:r>
+        <w:br/>
+      </w:r>
+      <w:r>
+        <w:rPr>
+          <w:rStyle w:val="VerbatimChar"/>
+        </w:rPr>
+        <w:t xml:space="preserve">## 15    Julie         11        87   26.0   9.3   G          L       R</w:t>
+      </w:r>
+      <w:r>
+        <w:br/>
+      </w:r>
+      <w:r>
+        <w:rPr>
+          <w:rStyle w:val="VerbatimChar"/>
+        </w:rPr>
+        <w:t xml:space="preserve">## 16     Kate          4        88   23.7   7.9   G          R       R</w:t>
+      </w:r>
+      <w:r>
+        <w:br/>
+      </w:r>
+      <w:r>
+        <w:rPr>
+          <w:rStyle w:val="VerbatimChar"/>
+        </w:rPr>
+        <w:t xml:space="preserve">## 17 Caroline         12        87   24.0   8.7   G          R       L</w:t>
+      </w:r>
+      <w:r>
+        <w:br/>
+      </w:r>
+      <w:r>
+        <w:rPr>
+          <w:rStyle w:val="VerbatimChar"/>
+        </w:rPr>
+        <w:t xml:space="preserve">## 18   Maggie          3        88   24.7   8.8   G          R       R</w:t>
+      </w:r>
+      <w:r>
+        <w:br/>
+      </w:r>
+      <w:r>
+        <w:rPr>
+          <w:rStyle w:val="VerbatimChar"/>
+        </w:rPr>
+        <w:t xml:space="preserve">## 19      Lee          6        88   26.7   9.0   G          L       L</w:t>
+      </w:r>
+      <w:r>
+        <w:br/>
+      </w:r>
+      <w:r>
+        <w:rPr>
+          <w:rStyle w:val="VerbatimChar"/>
+        </w:rPr>
+        <w:t xml:space="preserve">## 20  Heather          3        88   25.5   9.5   G          R       R</w:t>
+      </w:r>
+      <w:r>
+        <w:br/>
+      </w:r>
+      <w:r>
+        <w:rPr>
+          <w:rStyle w:val="VerbatimChar"/>
+        </w:rPr>
+        <w:t xml:space="preserve">## 21     Andy          6        88   24.0   9.2   B          R       R</w:t>
+      </w:r>
+      <w:r>
+        <w:br/>
+      </w:r>
+      <w:r>
+        <w:rPr>
+          <w:rStyle w:val="VerbatimChar"/>
+        </w:rPr>
+        <w:t xml:space="preserve">## 22     Josh          7        88   24.4   8.6   B          L       R</w:t>
+      </w:r>
+      <w:r>
+        <w:br/>
+      </w:r>
+      <w:r>
+        <w:rPr>
+          <w:rStyle w:val="VerbatimChar"/>
+        </w:rPr>
+        <w:t xml:space="preserve">## 23    Laura          9        88   24.0   8.3   G          R       L</w:t>
+      </w:r>
+      <w:r>
+        <w:br/>
+      </w:r>
+      <w:r>
+        <w:rPr>
+          <w:rStyle w:val="VerbatimChar"/>
+        </w:rPr>
+        <w:t xml:space="preserve">## 24    Erica          9        88   24.5   9.0   G          L       R</w:t>
+      </w:r>
+      <w:r>
+        <w:br/>
+      </w:r>
+      <w:r>
+        <w:rPr>
+          <w:rStyle w:val="VerbatimChar"/>
+        </w:rPr>
+        <w:t xml:space="preserve">## 25    Peggy         10        88   24.2   8.1   G          L       R</w:t>
+      </w:r>
+      <w:r>
+        <w:br/>
+      </w:r>
+      <w:r>
+        <w:rPr>
+          <w:rStyle w:val="VerbatimChar"/>
+        </w:rPr>
+        <w:t xml:space="preserve">## 26     Glen          7        88   27.1   9.4   B          L       R</w:t>
+      </w:r>
+      <w:r>
+        <w:br/>
+      </w:r>
+      <w:r>
+        <w:rPr>
+          <w:rStyle w:val="VerbatimChar"/>
+        </w:rPr>
+        <w:t xml:space="preserve">## 27     Abby          2        88   26.1   9.5   G          L       R</w:t>
+      </w:r>
+      <w:r>
+        <w:br/>
+      </w:r>
+      <w:r>
+        <w:rPr>
+          <w:rStyle w:val="VerbatimChar"/>
+        </w:rPr>
+        <w:t xml:space="preserve">## 28    David         12        87   25.5   9.5   B          R       R</w:t>
+      </w:r>
+      <w:r>
+        <w:br/>
+      </w:r>
+      <w:r>
+        <w:rPr>
+          <w:rStyle w:val="VerbatimChar"/>
+        </w:rPr>
+        <w:t xml:space="preserve">## 29     Mike         11        88   24.2   8.9   B          L       R</w:t>
+      </w:r>
+      <w:r>
+        <w:br/>
+      </w:r>
+      <w:r>
+        <w:rPr>
+          <w:rStyle w:val="VerbatimChar"/>
+        </w:rPr>
+        <w:t xml:space="preserve">## 30   Dwayne          8        88   23.9   9.3   B          R       L</w:t>
+      </w:r>
+      <w:r>
+        <w:br/>
+      </w:r>
+      <w:r>
+        <w:rPr>
+          <w:rStyle w:val="VerbatimChar"/>
+        </w:rPr>
+        <w:t xml:space="preserve">## 31 Danielle          6        88   24.0   9.3   G          L       R</w:t>
+      </w:r>
+      <w:r>
+        <w:br/>
+      </w:r>
+      <w:r>
+        <w:rPr>
+          <w:rStyle w:val="VerbatimChar"/>
+        </w:rPr>
+        <w:t xml:space="preserve">## 32  Caitlin          7        88   22.5   8.6   G          R       R</w:t>
+      </w:r>
+      <w:r>
+        <w:br/>
+      </w:r>
+      <w:r>
+        <w:rPr>
+          <w:rStyle w:val="VerbatimChar"/>
+        </w:rPr>
+        <w:t xml:space="preserve">## 33    Leigh          3        88   24.5   8.6   G          L       R</w:t>
+      </w:r>
+      <w:r>
+        <w:br/>
+      </w:r>
+      <w:r>
+        <w:rPr>
+          <w:rStyle w:val="VerbatimChar"/>
+        </w:rPr>
+        <w:t xml:space="preserve">## 34    Dylan          4        88   23.6   9.0   B          R       L</w:t>
+      </w:r>
+      <w:r>
+        <w:br/>
+      </w:r>
+      <w:r>
+        <w:rPr>
+          <w:rStyle w:val="VerbatimChar"/>
+        </w:rPr>
+        <w:t xml:space="preserve">## 35    Peter          4        88   24.7   8.6   B          R       L</w:t>
+      </w:r>
+      <w:r>
+        <w:br/>
+      </w:r>
+      <w:r>
+        <w:rPr>
+          <w:rStyle w:val="VerbatimChar"/>
+        </w:rPr>
+        <w:t xml:space="preserve">## 36   Hannah          3        88   22.9   8.5   G          L       R</w:t>
+      </w:r>
+      <w:r>
+        <w:br/>
+      </w:r>
+      <w:r>
+        <w:rPr>
+          <w:rStyle w:val="VerbatimChar"/>
+        </w:rPr>
+        <w:t xml:space="preserve">## 37 Teshanna          3        88   26.0   9.0   G          L       R</w:t>
+      </w:r>
+      <w:r>
+        <w:br/>
+      </w:r>
+      <w:r>
+        <w:rPr>
+          <w:rStyle w:val="VerbatimChar"/>
+        </w:rPr>
+        <w:t xml:space="preserve">## 38   Hayley          1        88   21.6   7.9   G          R       R</w:t>
+      </w:r>
+      <w:r>
+        <w:br/>
+      </w:r>
+      <w:r>
+        <w:rPr>
+          <w:rStyle w:val="VerbatimChar"/>
+        </w:rPr>
+        <w:t xml:space="preserve">## 39   Alisha          9        88   24.6   8.8   G          L       R</w:t>
       </w:r>
     </w:p>
     <w:p>
@@ -1282,6 +1839,145 @@
           <w:rStyle w:val="VerbatimChar"/>
         </w:rPr>
         <w:t xml:space="preserve">## #   air_time &lt;dbl&gt;, distance &lt;dbl&gt;, hour &lt;dbl&gt;, minute &lt;dbl&gt;, time_hour &lt;dttm&gt;</w:t>
+      </w:r>
+    </w:p>
+    <w:p>
+      <w:pPr>
+        <w:pStyle w:val="SourceCode"/>
+      </w:pPr>
+      <w:r>
+        <w:rPr>
+          <w:rStyle w:val="NormalTok"/>
+        </w:rPr>
+        <w:t xml:space="preserve">dataDiamonds</w:t>
+      </w:r>
+    </w:p>
+    <w:p>
+      <w:pPr>
+        <w:pStyle w:val="SourceCode"/>
+      </w:pPr>
+      <w:r>
+        <w:rPr>
+          <w:rStyle w:val="VerbatimChar"/>
+        </w:rPr>
+        <w:t xml:space="preserve">## # A tibble: 53,940 x 10</w:t>
+      </w:r>
+      <w:r>
+        <w:br/>
+      </w:r>
+      <w:r>
+        <w:rPr>
+          <w:rStyle w:val="VerbatimChar"/>
+        </w:rPr>
+        <w:t xml:space="preserve">##    carat cut       color clarity depth table price     x     y     z</w:t>
+      </w:r>
+      <w:r>
+        <w:br/>
+      </w:r>
+      <w:r>
+        <w:rPr>
+          <w:rStyle w:val="VerbatimChar"/>
+        </w:rPr>
+        <w:t xml:space="preserve">##    &lt;dbl&gt; &lt;ord&gt;     &lt;ord&gt; &lt;ord&gt;   &lt;dbl&gt; &lt;dbl&gt; &lt;int&gt; &lt;dbl&gt; &lt;dbl&gt; &lt;dbl&gt;</w:t>
+      </w:r>
+      <w:r>
+        <w:br/>
+      </w:r>
+      <w:r>
+        <w:rPr>
+          <w:rStyle w:val="VerbatimChar"/>
+        </w:rPr>
+        <w:t xml:space="preserve">##  1 0.23  Ideal     E     SI2      61.5    55   326  3.95  3.98  2.43</w:t>
+      </w:r>
+      <w:r>
+        <w:br/>
+      </w:r>
+      <w:r>
+        <w:rPr>
+          <w:rStyle w:val="VerbatimChar"/>
+        </w:rPr>
+        <w:t xml:space="preserve">##  2 0.21  Premium   E     SI1      59.8    61   326  3.89  3.84  2.31</w:t>
+      </w:r>
+      <w:r>
+        <w:br/>
+      </w:r>
+      <w:r>
+        <w:rPr>
+          <w:rStyle w:val="VerbatimChar"/>
+        </w:rPr>
+        <w:t xml:space="preserve">##  3 0.23  Good      E     VS1      56.9    65   327  4.05  4.07  2.31</w:t>
+      </w:r>
+      <w:r>
+        <w:br/>
+      </w:r>
+      <w:r>
+        <w:rPr>
+          <w:rStyle w:val="VerbatimChar"/>
+        </w:rPr>
+        <w:t xml:space="preserve">##  4 0.290 Premium   I     VS2      62.4    58   334  4.2   4.23  2.63</w:t>
+      </w:r>
+      <w:r>
+        <w:br/>
+      </w:r>
+      <w:r>
+        <w:rPr>
+          <w:rStyle w:val="VerbatimChar"/>
+        </w:rPr>
+        <w:t xml:space="preserve">##  5 0.31  Good      J     SI2      63.3    58   335  4.34  4.35  2.75</w:t>
+      </w:r>
+      <w:r>
+        <w:br/>
+      </w:r>
+      <w:r>
+        <w:rPr>
+          <w:rStyle w:val="VerbatimChar"/>
+        </w:rPr>
+        <w:t xml:space="preserve">##  6 0.24  Very Good J     VVS2     62.8    57   336  3.94  3.96  2.48</w:t>
+      </w:r>
+      <w:r>
+        <w:br/>
+      </w:r>
+      <w:r>
+        <w:rPr>
+          <w:rStyle w:val="VerbatimChar"/>
+        </w:rPr>
+        <w:t xml:space="preserve">##  7 0.24  Very Good I     VVS1     62.3    57   336  3.95  3.98  2.47</w:t>
+      </w:r>
+      <w:r>
+        <w:br/>
+      </w:r>
+      <w:r>
+        <w:rPr>
+          <w:rStyle w:val="VerbatimChar"/>
+        </w:rPr>
+        <w:t xml:space="preserve">##  8 0.26  Very Good H     SI1      61.9    55   337  4.07  4.11  2.53</w:t>
+      </w:r>
+      <w:r>
+        <w:br/>
+      </w:r>
+      <w:r>
+        <w:rPr>
+          <w:rStyle w:val="VerbatimChar"/>
+        </w:rPr>
+        <w:t xml:space="preserve">##  9 0.22  Fair      E     VS2      65.1    61   337  3.87  3.78  2.49</w:t>
+      </w:r>
+      <w:r>
+        <w:br/>
+      </w:r>
+      <w:r>
+        <w:rPr>
+          <w:rStyle w:val="VerbatimChar"/>
+        </w:rPr>
+        <w:t xml:space="preserve">## 10 0.23  Very Good H     VS1      59.4    61   338  4     4.05  2.39</w:t>
+      </w:r>
+      <w:r>
+        <w:br/>
+      </w:r>
+      <w:r>
+        <w:rPr>
+          <w:rStyle w:val="VerbatimChar"/>
+        </w:rPr>
+        <w:t xml:space="preserve">## # ... with 53,930 more rows</w:t>
       </w:r>
     </w:p>
     <w:bookmarkEnd w:id="23"/>
@@ -2442,7 +3138,7 @@
         <w:rPr>
           <w:rStyle w:val="VerbatimChar"/>
         </w:rPr>
-        <w:t xml:space="preserve">## [1] 150.1213 161.0787</w:t>
+        <w:t xml:space="preserve">## [1] 144.7702 154.5898</w:t>
       </w:r>
       <w:r>
         <w:br/>
@@ -4544,7 +5240,7 @@
         <w:rPr>
           <w:rStyle w:val="VerbatimChar"/>
         </w:rPr>
-        <w:t xml:space="preserve">## [1] 71.47479 80.20521</w:t>
+        <w:t xml:space="preserve">## [1] 75.41389 85.54611</w:t>
       </w:r>
       <w:r>
         <w:br/>
@@ -6128,6 +6824,15 @@
       </w:r>
       <w:r>
         <w:t xml:space="preserve">$H_0: \mu = 120 \\$</w:t>
+      </w:r>
+      <w:r>
+        <w:t xml:space="preserve"> </w:t>
+      </w:r>
+      <w:r>
+        <w:t xml:space="preserve">-</w:t>
+      </w:r>
+      <w:r>
+        <w:t xml:space="preserve"> </w:t>
       </w:r>
       <w:r>
         <w:t xml:space="preserve"> </w:t>
@@ -11585,6 +12290,1511 @@
     <w:bookmarkEnd w:id="84"/>
     <w:bookmarkEnd w:id="85"/>
     <w:bookmarkEnd w:id="86"/>
+    <w:bookmarkStart w:id="95" w:name="fase-iii"/>
+    <w:p>
+      <w:pPr>
+        <w:pStyle w:val="Heading1"/>
+      </w:pPr>
+      <w:r>
+        <w:rPr>
+          <w:b/>
+        </w:rPr>
+        <w:t xml:space="preserve">Fase III</w:t>
+      </w:r>
+    </w:p>
+    <w:bookmarkStart w:id="88" w:name="i-parte-otras-pruebas-de-hipótesis-en-r"/>
+    <w:p>
+      <w:pPr>
+        <w:pStyle w:val="Heading2"/>
+      </w:pPr>
+      <w:r>
+        <w:t xml:space="preserve">I PARTE: OTRAS PRUEBAS DE HIPÓTESIS EN R</w:t>
+      </w:r>
+    </w:p>
+    <w:bookmarkStart w:id="87" w:name="caso-1"/>
+    <w:p>
+      <w:pPr>
+        <w:pStyle w:val="Heading3"/>
+      </w:pPr>
+      <w:r>
+        <w:rPr>
+          <w:b/>
+        </w:rPr>
+        <w:t xml:space="preserve">CASO 1:</w:t>
+      </w:r>
+      <w:r>
+        <w:rPr>
+          <w:b/>
+        </w:rPr>
+        <w:t xml:space="preserve"> </w:t>
+      </w:r>
+    </w:p>
+    <w:p>
+      <w:pPr>
+        <w:pStyle w:val="SourceCode"/>
+      </w:pPr>
+      <w:r>
+        <w:rPr>
+          <w:rStyle w:val="NormalTok"/>
+        </w:rPr>
+        <w:t xml:space="preserve">feetLength </w:t>
+      </w:r>
+      <w:r>
+        <w:rPr>
+          <w:rStyle w:val="OtherTok"/>
+        </w:rPr>
+        <w:t xml:space="preserve">&lt;-</w:t>
+      </w:r>
+      <w:r>
+        <w:rPr>
+          <w:rStyle w:val="NormalTok"/>
+        </w:rPr>
+        <w:t xml:space="preserve"> </w:t>
+      </w:r>
+      <w:r>
+        <w:rPr>
+          <w:rStyle w:val="FunctionTok"/>
+        </w:rPr>
+        <w:t xml:space="preserve">split</w:t>
+      </w:r>
+      <w:r>
+        <w:rPr>
+          <w:rStyle w:val="NormalTok"/>
+        </w:rPr>
+        <w:t xml:space="preserve">(mosaicData</w:t>
+      </w:r>
+      <w:r>
+        <w:rPr>
+          <w:rStyle w:val="SpecialCharTok"/>
+        </w:rPr>
+        <w:t xml:space="preserve">$</w:t>
+      </w:r>
+      <w:r>
+        <w:rPr>
+          <w:rStyle w:val="NormalTok"/>
+        </w:rPr>
+        <w:t xml:space="preserve">length, mosaicData</w:t>
+      </w:r>
+      <w:r>
+        <w:rPr>
+          <w:rStyle w:val="SpecialCharTok"/>
+        </w:rPr>
+        <w:t xml:space="preserve">$</w:t>
+      </w:r>
+      <w:r>
+        <w:rPr>
+          <w:rStyle w:val="NormalTok"/>
+        </w:rPr>
+        <w:t xml:space="preserve">sex)</w:t>
+      </w:r>
+      <w:r>
+        <w:br/>
+      </w:r>
+      <w:r>
+        <w:rPr>
+          <w:rStyle w:val="NormalTok"/>
+        </w:rPr>
+        <w:t xml:space="preserve">feetLength</w:t>
+      </w:r>
+    </w:p>
+    <w:p>
+      <w:pPr>
+        <w:pStyle w:val="SourceCode"/>
+      </w:pPr>
+      <w:r>
+        <w:rPr>
+          <w:rStyle w:val="VerbatimChar"/>
+        </w:rPr>
+        <w:t xml:space="preserve">## $B</w:t>
+      </w:r>
+      <w:r>
+        <w:br/>
+      </w:r>
+      <w:r>
+        <w:rPr>
+          <w:rStyle w:val="VerbatimChar"/>
+        </w:rPr>
+        <w:t xml:space="preserve">##  [1] 24.4 25.4 24.5 25.2 25.1 25.7 26.1 22.9 27.5 24.8 26.1 27.0 24.0 24.4 27.1</w:t>
+      </w:r>
+      <w:r>
+        <w:br/>
+      </w:r>
+      <w:r>
+        <w:rPr>
+          <w:rStyle w:val="VerbatimChar"/>
+        </w:rPr>
+        <w:t xml:space="preserve">## [16] 25.5 24.2 23.9 23.6 24.7</w:t>
+      </w:r>
+      <w:r>
+        <w:br/>
+      </w:r>
+      <w:r>
+        <w:rPr>
+          <w:rStyle w:val="VerbatimChar"/>
+        </w:rPr>
+        <w:t xml:space="preserve">## </w:t>
+      </w:r>
+      <w:r>
+        <w:br/>
+      </w:r>
+      <w:r>
+        <w:rPr>
+          <w:rStyle w:val="VerbatimChar"/>
+        </w:rPr>
+        <w:t xml:space="preserve">## $G</w:t>
+      </w:r>
+      <w:r>
+        <w:br/>
+      </w:r>
+      <w:r>
+        <w:rPr>
+          <w:rStyle w:val="VerbatimChar"/>
+        </w:rPr>
+        <w:t xml:space="preserve">##  [1] 23.0 23.6 26.0 23.7 24.0 24.7 26.7 25.5 24.0 24.5 24.2 26.1 24.0 22.5 24.5</w:t>
+      </w:r>
+      <w:r>
+        <w:br/>
+      </w:r>
+      <w:r>
+        <w:rPr>
+          <w:rStyle w:val="VerbatimChar"/>
+        </w:rPr>
+        <w:t xml:space="preserve">## [16] 22.9 26.0 21.6 24.6</w:t>
+      </w:r>
+    </w:p>
+    <w:p>
+      <w:pPr>
+        <w:pStyle w:val="SourceCode"/>
+      </w:pPr>
+      <w:r>
+        <w:rPr>
+          <w:rStyle w:val="CommentTok"/>
+        </w:rPr>
+        <w:t xml:space="preserve">#Esta funcion lo que hace es separar los datos en dos grupos, estos grupos son separados por sexo: niño y niña. Lo que agrega a lo que extrae es es lo que le pasamo en el primer parámetro, en este caso el length.</w:t>
+      </w:r>
+    </w:p>
+    <w:p>
+      <w:pPr>
+        <w:pStyle w:val="FirstParagraph"/>
+      </w:pPr>
+      <w:r>
+        <w:t xml:space="preserve">Para cada dataset (niños y niñas), se procederá a realizar un gráfico de la normalidad para cada uno, con el fin de analizar el comportamiento de los datos.</w:t>
+      </w:r>
+    </w:p>
+    <w:bookmarkEnd w:id="87"/>
+    <w:bookmarkEnd w:id="88"/>
+    <w:bookmarkStart w:id="91" w:name="muestra-de-niños"/>
+    <w:p>
+      <w:pPr>
+        <w:pStyle w:val="Heading2"/>
+      </w:pPr>
+      <w:r>
+        <w:rPr>
+          <w:b/>
+        </w:rPr>
+        <w:t xml:space="preserve">Muestra de niños</w:t>
+      </w:r>
+    </w:p>
+    <w:p>
+      <w:pPr>
+        <w:pStyle w:val="SourceCode"/>
+      </w:pPr>
+      <w:r>
+        <w:rPr>
+          <w:rStyle w:val="CommentTok"/>
+        </w:rPr>
+        <w:t xml:space="preserve"># Se toma la  mustra de solamente los niños</w:t>
+      </w:r>
+      <w:r>
+        <w:br/>
+      </w:r>
+      <w:r>
+        <w:rPr>
+          <w:rStyle w:val="NormalTok"/>
+        </w:rPr>
+        <w:t xml:space="preserve">muestra </w:t>
+      </w:r>
+      <w:r>
+        <w:rPr>
+          <w:rStyle w:val="OtherTok"/>
+        </w:rPr>
+        <w:t xml:space="preserve">&lt;-</w:t>
+      </w:r>
+      <w:r>
+        <w:rPr>
+          <w:rStyle w:val="NormalTok"/>
+        </w:rPr>
+        <w:t xml:space="preserve"> feetLength</w:t>
+      </w:r>
+      <w:r>
+        <w:rPr>
+          <w:rStyle w:val="SpecialCharTok"/>
+        </w:rPr>
+        <w:t xml:space="preserve">$</w:t>
+      </w:r>
+      <w:r>
+        <w:rPr>
+          <w:rStyle w:val="NormalTok"/>
+        </w:rPr>
+        <w:t xml:space="preserve">B</w:t>
+      </w:r>
+      <w:r>
+        <w:br/>
+      </w:r>
+      <w:r>
+        <w:br/>
+      </w:r>
+      <w:r>
+        <w:rPr>
+          <w:rStyle w:val="FunctionTok"/>
+        </w:rPr>
+        <w:t xml:space="preserve">par</w:t>
+      </w:r>
+      <w:r>
+        <w:rPr>
+          <w:rStyle w:val="NormalTok"/>
+        </w:rPr>
+        <w:t xml:space="preserve">(</w:t>
+      </w:r>
+      <w:r>
+        <w:rPr>
+          <w:rStyle w:val="AttributeTok"/>
+        </w:rPr>
+        <w:t xml:space="preserve">mfrow =</w:t>
+      </w:r>
+      <w:r>
+        <w:rPr>
+          <w:rStyle w:val="NormalTok"/>
+        </w:rPr>
+        <w:t xml:space="preserve"> </w:t>
+      </w:r>
+      <w:r>
+        <w:rPr>
+          <w:rStyle w:val="FunctionTok"/>
+        </w:rPr>
+        <w:t xml:space="preserve">c</w:t>
+      </w:r>
+      <w:r>
+        <w:rPr>
+          <w:rStyle w:val="NormalTok"/>
+        </w:rPr>
+        <w:t xml:space="preserve">(</w:t>
+      </w:r>
+      <w:r>
+        <w:rPr>
+          <w:rStyle w:val="DecValTok"/>
+        </w:rPr>
+        <w:t xml:space="preserve">1</w:t>
+      </w:r>
+      <w:r>
+        <w:rPr>
+          <w:rStyle w:val="NormalTok"/>
+        </w:rPr>
+        <w:t xml:space="preserve">, </w:t>
+      </w:r>
+      <w:r>
+        <w:rPr>
+          <w:rStyle w:val="DecValTok"/>
+        </w:rPr>
+        <w:t xml:space="preserve">2</w:t>
+      </w:r>
+      <w:r>
+        <w:rPr>
+          <w:rStyle w:val="NormalTok"/>
+        </w:rPr>
+        <w:t xml:space="preserve">)) </w:t>
+      </w:r>
+      <w:r>
+        <w:rPr>
+          <w:rStyle w:val="CommentTok"/>
+        </w:rPr>
+        <w:t xml:space="preserve"># crea una matriz de tamaño 1x2 para imprimir dos gráficos de manera simultánea</w:t>
+      </w:r>
+      <w:r>
+        <w:br/>
+      </w:r>
+      <w:r>
+        <w:br/>
+      </w:r>
+      <w:r>
+        <w:rPr>
+          <w:rStyle w:val="FunctionTok"/>
+        </w:rPr>
+        <w:t xml:space="preserve">hist</w:t>
+      </w:r>
+      <w:r>
+        <w:rPr>
+          <w:rStyle w:val="NormalTok"/>
+        </w:rPr>
+        <w:t xml:space="preserve">(muestra, </w:t>
+      </w:r>
+      <w:r>
+        <w:rPr>
+          <w:rStyle w:val="AttributeTok"/>
+        </w:rPr>
+        <w:t xml:space="preserve">main=</w:t>
+      </w:r>
+      <w:r>
+        <w:rPr>
+          <w:rStyle w:val="StringTok"/>
+        </w:rPr>
+        <w:t xml:space="preserve">"Histograma niños"</w:t>
+      </w:r>
+      <w:r>
+        <w:rPr>
+          <w:rStyle w:val="NormalTok"/>
+        </w:rPr>
+        <w:t xml:space="preserve">)</w:t>
+      </w:r>
+      <w:r>
+        <w:br/>
+      </w:r>
+      <w:r>
+        <w:rPr>
+          <w:rStyle w:val="FunctionTok"/>
+        </w:rPr>
+        <w:t xml:space="preserve">plot</w:t>
+      </w:r>
+      <w:r>
+        <w:rPr>
+          <w:rStyle w:val="NormalTok"/>
+        </w:rPr>
+        <w:t xml:space="preserve">(</w:t>
+      </w:r>
+      <w:r>
+        <w:rPr>
+          <w:rStyle w:val="FunctionTok"/>
+        </w:rPr>
+        <w:t xml:space="preserve">density</w:t>
+      </w:r>
+      <w:r>
+        <w:rPr>
+          <w:rStyle w:val="NormalTok"/>
+        </w:rPr>
+        <w:t xml:space="preserve">(muestra), </w:t>
+      </w:r>
+      <w:r>
+        <w:rPr>
+          <w:rStyle w:val="AttributeTok"/>
+        </w:rPr>
+        <w:t xml:space="preserve">main=</w:t>
+      </w:r>
+      <w:r>
+        <w:rPr>
+          <w:rStyle w:val="StringTok"/>
+        </w:rPr>
+        <w:t xml:space="preserve">"Estimación niños"</w:t>
+      </w:r>
+      <w:r>
+        <w:rPr>
+          <w:rStyle w:val="NormalTok"/>
+        </w:rPr>
+        <w:t xml:space="preserve">)</w:t>
+      </w:r>
+    </w:p>
+    <w:p>
+      <w:pPr>
+        <w:pStyle w:val="FirstParagraph"/>
+      </w:pPr>
+      <w:r>
+        <w:drawing>
+          <wp:inline>
+            <wp:extent cx="4620126" cy="3696101"/>
+            <wp:effectExtent b="0" l="0" r="0" t="0"/>
+            <wp:docPr descr="" title="" id="1" name="Picture"/>
+            <a:graphic>
+              <a:graphicData uri="http://schemas.openxmlformats.org/drawingml/2006/picture">
+                <pic:pic>
+                  <pic:nvPicPr>
+                    <pic:cNvPr descr="proyectoUnoEstadistica_files/figure-docx/unnamed-chunk-22-1.png" id="0" name="Picture"/>
+                    <pic:cNvPicPr>
+                      <a:picLocks noChangeArrowheads="1" noChangeAspect="1"/>
+                    </pic:cNvPicPr>
+                  </pic:nvPicPr>
+                  <pic:blipFill>
+                    <a:blip r:embed="rId89"/>
+                    <a:stretch>
+                      <a:fillRect/>
+                    </a:stretch>
+                  </pic:blipFill>
+                  <pic:spPr bwMode="auto">
+                    <a:xfrm>
+                      <a:off x="0" y="0"/>
+                      <a:ext cx="4620126" cy="3696101"/>
+                    </a:xfrm>
+                    <a:prstGeom prst="rect">
+                      <a:avLst/>
+                    </a:prstGeom>
+                    <a:noFill/>
+                    <a:ln w="9525">
+                      <a:noFill/>
+                      <a:headEnd/>
+                      <a:tailEnd/>
+                    </a:ln>
+                  </pic:spPr>
+                </pic:pic>
+              </a:graphicData>
+            </a:graphic>
+          </wp:inline>
+        </w:drawing>
+      </w:r>
+    </w:p>
+    <w:p>
+      <w:pPr>
+        <w:pStyle w:val="SourceCode"/>
+      </w:pPr>
+      <w:r>
+        <w:rPr>
+          <w:rStyle w:val="FunctionTok"/>
+        </w:rPr>
+        <w:t xml:space="preserve">plot</w:t>
+      </w:r>
+      <w:r>
+        <w:rPr>
+          <w:rStyle w:val="NormalTok"/>
+        </w:rPr>
+        <w:t xml:space="preserve">(</w:t>
+      </w:r>
+      <w:r>
+        <w:rPr>
+          <w:rStyle w:val="FunctionTok"/>
+        </w:rPr>
+        <w:t xml:space="preserve">density</w:t>
+      </w:r>
+      <w:r>
+        <w:rPr>
+          <w:rStyle w:val="NormalTok"/>
+        </w:rPr>
+        <w:t xml:space="preserve">(muestra), </w:t>
+      </w:r>
+      <w:r>
+        <w:rPr>
+          <w:rStyle w:val="AttributeTok"/>
+        </w:rPr>
+        <w:t xml:space="preserve">main =</w:t>
+      </w:r>
+      <w:r>
+        <w:rPr>
+          <w:rStyle w:val="NormalTok"/>
+        </w:rPr>
+        <w:t xml:space="preserve"> </w:t>
+      </w:r>
+      <w:r>
+        <w:rPr>
+          <w:rStyle w:val="StringTok"/>
+        </w:rPr>
+        <w:t xml:space="preserve">"Estimación densidad"</w:t>
+      </w:r>
+      <w:r>
+        <w:rPr>
+          <w:rStyle w:val="NormalTok"/>
+        </w:rPr>
+        <w:t xml:space="preserve">)</w:t>
+      </w:r>
+      <w:r>
+        <w:br/>
+      </w:r>
+      <w:r>
+        <w:br/>
+      </w:r>
+      <w:r>
+        <w:rPr>
+          <w:rStyle w:val="CommentTok"/>
+        </w:rPr>
+        <w:t xml:space="preserve"># Se generan valores para estimar la distribución normal de media y desviación estáandar igual a los datos de la muerta de feetLength de los niños</w:t>
+      </w:r>
+      <w:r>
+        <w:br/>
+      </w:r>
+      <w:r>
+        <w:br/>
+      </w:r>
+      <w:r>
+        <w:rPr>
+          <w:rStyle w:val="CommentTok"/>
+        </w:rPr>
+        <w:t xml:space="preserve">#En el from y en el to se agregan un número menos al menor de los datos y un número mayor al de los datos.</w:t>
+      </w:r>
+      <w:r>
+        <w:br/>
+      </w:r>
+      <w:r>
+        <w:rPr>
+          <w:rStyle w:val="NormalTok"/>
+        </w:rPr>
+        <w:t xml:space="preserve">x </w:t>
+      </w:r>
+      <w:r>
+        <w:rPr>
+          <w:rStyle w:val="OtherTok"/>
+        </w:rPr>
+        <w:t xml:space="preserve">&lt;-</w:t>
+      </w:r>
+      <w:r>
+        <w:rPr>
+          <w:rStyle w:val="NormalTok"/>
+        </w:rPr>
+        <w:t xml:space="preserve"> </w:t>
+      </w:r>
+      <w:r>
+        <w:rPr>
+          <w:rStyle w:val="FunctionTok"/>
+        </w:rPr>
+        <w:t xml:space="preserve">seq</w:t>
+      </w:r>
+      <w:r>
+        <w:rPr>
+          <w:rStyle w:val="NormalTok"/>
+        </w:rPr>
+        <w:t xml:space="preserve">(</w:t>
+      </w:r>
+      <w:r>
+        <w:rPr>
+          <w:rStyle w:val="AttributeTok"/>
+        </w:rPr>
+        <w:t xml:space="preserve">from =</w:t>
+      </w:r>
+      <w:r>
+        <w:rPr>
+          <w:rStyle w:val="NormalTok"/>
+        </w:rPr>
+        <w:t xml:space="preserve"> </w:t>
+      </w:r>
+      <w:r>
+        <w:rPr>
+          <w:rStyle w:val="DecValTok"/>
+        </w:rPr>
+        <w:t xml:space="preserve">21</w:t>
+      </w:r>
+      <w:r>
+        <w:rPr>
+          <w:rStyle w:val="NormalTok"/>
+        </w:rPr>
+        <w:t xml:space="preserve">,</w:t>
+      </w:r>
+      <w:r>
+        <w:rPr>
+          <w:rStyle w:val="AttributeTok"/>
+        </w:rPr>
+        <w:t xml:space="preserve">to =</w:t>
+      </w:r>
+      <w:r>
+        <w:rPr>
+          <w:rStyle w:val="NormalTok"/>
+        </w:rPr>
+        <w:t xml:space="preserve"> </w:t>
+      </w:r>
+      <w:r>
+        <w:rPr>
+          <w:rStyle w:val="DecValTok"/>
+        </w:rPr>
+        <w:t xml:space="preserve">29</w:t>
+      </w:r>
+      <w:r>
+        <w:rPr>
+          <w:rStyle w:val="NormalTok"/>
+        </w:rPr>
+        <w:t xml:space="preserve">, </w:t>
+      </w:r>
+      <w:r>
+        <w:rPr>
+          <w:rStyle w:val="AttributeTok"/>
+        </w:rPr>
+        <w:t xml:space="preserve">by =</w:t>
+      </w:r>
+      <w:r>
+        <w:rPr>
+          <w:rStyle w:val="NormalTok"/>
+        </w:rPr>
+        <w:t xml:space="preserve"> </w:t>
+      </w:r>
+      <w:r>
+        <w:rPr>
+          <w:rStyle w:val="FloatTok"/>
+        </w:rPr>
+        <w:t xml:space="preserve">0.01</w:t>
+      </w:r>
+      <w:r>
+        <w:rPr>
+          <w:rStyle w:val="NormalTok"/>
+        </w:rPr>
+        <w:t xml:space="preserve">)</w:t>
+      </w:r>
+      <w:r>
+        <w:br/>
+      </w:r>
+      <w:r>
+        <w:rPr>
+          <w:rStyle w:val="NormalTok"/>
+        </w:rPr>
+        <w:t xml:space="preserve">u </w:t>
+      </w:r>
+      <w:r>
+        <w:rPr>
+          <w:rStyle w:val="OtherTok"/>
+        </w:rPr>
+        <w:t xml:space="preserve">&lt;-</w:t>
+      </w:r>
+      <w:r>
+        <w:rPr>
+          <w:rStyle w:val="NormalTok"/>
+        </w:rPr>
+        <w:t xml:space="preserve"> </w:t>
+      </w:r>
+      <w:r>
+        <w:rPr>
+          <w:rStyle w:val="FunctionTok"/>
+        </w:rPr>
+        <w:t xml:space="preserve">mean</w:t>
+      </w:r>
+      <w:r>
+        <w:rPr>
+          <w:rStyle w:val="NormalTok"/>
+        </w:rPr>
+        <w:t xml:space="preserve">(feetLength</w:t>
+      </w:r>
+      <w:r>
+        <w:rPr>
+          <w:rStyle w:val="SpecialCharTok"/>
+        </w:rPr>
+        <w:t xml:space="preserve">$</w:t>
+      </w:r>
+      <w:r>
+        <w:rPr>
+          <w:rStyle w:val="NormalTok"/>
+        </w:rPr>
+        <w:t xml:space="preserve">B)</w:t>
+      </w:r>
+      <w:r>
+        <w:br/>
+      </w:r>
+      <w:r>
+        <w:rPr>
+          <w:rStyle w:val="NormalTok"/>
+        </w:rPr>
+        <w:t xml:space="preserve">sigma </w:t>
+      </w:r>
+      <w:r>
+        <w:rPr>
+          <w:rStyle w:val="OtherTok"/>
+        </w:rPr>
+        <w:t xml:space="preserve">&lt;-</w:t>
+      </w:r>
+      <w:r>
+        <w:rPr>
+          <w:rStyle w:val="NormalTok"/>
+        </w:rPr>
+        <w:t xml:space="preserve"> </w:t>
+      </w:r>
+      <w:r>
+        <w:rPr>
+          <w:rStyle w:val="FunctionTok"/>
+        </w:rPr>
+        <w:t xml:space="preserve">sd</w:t>
+      </w:r>
+      <w:r>
+        <w:rPr>
+          <w:rStyle w:val="NormalTok"/>
+        </w:rPr>
+        <w:t xml:space="preserve">(feetLength</w:t>
+      </w:r>
+      <w:r>
+        <w:rPr>
+          <w:rStyle w:val="SpecialCharTok"/>
+        </w:rPr>
+        <w:t xml:space="preserve">$</w:t>
+      </w:r>
+      <w:r>
+        <w:rPr>
+          <w:rStyle w:val="NormalTok"/>
+        </w:rPr>
+        <w:t xml:space="preserve">B)</w:t>
+      </w:r>
+      <w:r>
+        <w:br/>
+      </w:r>
+      <w:r>
+        <w:rPr>
+          <w:rStyle w:val="FunctionTok"/>
+        </w:rPr>
+        <w:t xml:space="preserve">lines</w:t>
+      </w:r>
+      <w:r>
+        <w:rPr>
+          <w:rStyle w:val="NormalTok"/>
+        </w:rPr>
+        <w:t xml:space="preserve">(x, </w:t>
+      </w:r>
+      <w:r>
+        <w:rPr>
+          <w:rStyle w:val="FunctionTok"/>
+        </w:rPr>
+        <w:t xml:space="preserve">dnorm</w:t>
+      </w:r>
+      <w:r>
+        <w:rPr>
+          <w:rStyle w:val="NormalTok"/>
+        </w:rPr>
+        <w:t xml:space="preserve">(x, </w:t>
+      </w:r>
+      <w:r>
+        <w:rPr>
+          <w:rStyle w:val="AttributeTok"/>
+        </w:rPr>
+        <w:t xml:space="preserve">mean =</w:t>
+      </w:r>
+      <w:r>
+        <w:rPr>
+          <w:rStyle w:val="NormalTok"/>
+        </w:rPr>
+        <w:t xml:space="preserve"> u, </w:t>
+      </w:r>
+      <w:r>
+        <w:rPr>
+          <w:rStyle w:val="AttributeTok"/>
+        </w:rPr>
+        <w:t xml:space="preserve">sd =</w:t>
+      </w:r>
+      <w:r>
+        <w:rPr>
+          <w:rStyle w:val="NormalTok"/>
+        </w:rPr>
+        <w:t xml:space="preserve"> sigma), </w:t>
+      </w:r>
+      <w:r>
+        <w:rPr>
+          <w:rStyle w:val="AttributeTok"/>
+        </w:rPr>
+        <w:t xml:space="preserve">col =</w:t>
+      </w:r>
+      <w:r>
+        <w:rPr>
+          <w:rStyle w:val="NormalTok"/>
+        </w:rPr>
+        <w:t xml:space="preserve"> </w:t>
+      </w:r>
+      <w:r>
+        <w:rPr>
+          <w:rStyle w:val="StringTok"/>
+        </w:rPr>
+        <w:t xml:space="preserve">"red"</w:t>
+      </w:r>
+      <w:r>
+        <w:rPr>
+          <w:rStyle w:val="NormalTok"/>
+        </w:rPr>
+        <w:t xml:space="preserve">)</w:t>
+      </w:r>
+    </w:p>
+    <w:p>
+      <w:pPr>
+        <w:pStyle w:val="FirstParagraph"/>
+      </w:pPr>
+      <w:r>
+        <w:drawing>
+          <wp:inline>
+            <wp:extent cx="4620126" cy="3696101"/>
+            <wp:effectExtent b="0" l="0" r="0" t="0"/>
+            <wp:docPr descr="" title="" id="1" name="Picture"/>
+            <a:graphic>
+              <a:graphicData uri="http://schemas.openxmlformats.org/drawingml/2006/picture">
+                <pic:pic>
+                  <pic:nvPicPr>
+                    <pic:cNvPr descr="proyectoUnoEstadistica_files/figure-docx/unnamed-chunk-22-2.png" id="0" name="Picture"/>
+                    <pic:cNvPicPr>
+                      <a:picLocks noChangeArrowheads="1" noChangeAspect="1"/>
+                    </pic:cNvPicPr>
+                  </pic:nvPicPr>
+                  <pic:blipFill>
+                    <a:blip r:embed="rId90"/>
+                    <a:stretch>
+                      <a:fillRect/>
+                    </a:stretch>
+                  </pic:blipFill>
+                  <pic:spPr bwMode="auto">
+                    <a:xfrm>
+                      <a:off x="0" y="0"/>
+                      <a:ext cx="4620126" cy="3696101"/>
+                    </a:xfrm>
+                    <a:prstGeom prst="rect">
+                      <a:avLst/>
+                    </a:prstGeom>
+                    <a:noFill/>
+                    <a:ln w="9525">
+                      <a:noFill/>
+                      <a:headEnd/>
+                      <a:tailEnd/>
+                    </a:ln>
+                  </pic:spPr>
+                </pic:pic>
+              </a:graphicData>
+            </a:graphic>
+          </wp:inline>
+        </w:drawing>
+      </w:r>
+      <w:r>
+        <w:t xml:space="preserve"> </w:t>
+      </w:r>
+      <w:r>
+        <w:t xml:space="preserve">-</w:t>
+      </w:r>
+      <w:r>
+        <w:t xml:space="preserve"> </w:t>
+      </w:r>
+    </w:p>
+    <w:bookmarkEnd w:id="91"/>
+    <w:bookmarkStart w:id="94" w:name="muestra-de-niñas"/>
+    <w:p>
+      <w:pPr>
+        <w:pStyle w:val="Heading2"/>
+      </w:pPr>
+      <w:r>
+        <w:rPr>
+          <w:b/>
+        </w:rPr>
+        <w:t xml:space="preserve">Muestra de niñas</w:t>
+      </w:r>
+    </w:p>
+    <w:p>
+      <w:pPr>
+        <w:pStyle w:val="SourceCode"/>
+      </w:pPr>
+      <w:r>
+        <w:rPr>
+          <w:rStyle w:val="CommentTok"/>
+        </w:rPr>
+        <w:t xml:space="preserve"># Se toma la  mustra de solamente las niñas</w:t>
+      </w:r>
+      <w:r>
+        <w:br/>
+      </w:r>
+      <w:r>
+        <w:rPr>
+          <w:rStyle w:val="NormalTok"/>
+        </w:rPr>
+        <w:t xml:space="preserve">muestra </w:t>
+      </w:r>
+      <w:r>
+        <w:rPr>
+          <w:rStyle w:val="OtherTok"/>
+        </w:rPr>
+        <w:t xml:space="preserve">&lt;-</w:t>
+      </w:r>
+      <w:r>
+        <w:rPr>
+          <w:rStyle w:val="NormalTok"/>
+        </w:rPr>
+        <w:t xml:space="preserve"> feetLength</w:t>
+      </w:r>
+      <w:r>
+        <w:rPr>
+          <w:rStyle w:val="SpecialCharTok"/>
+        </w:rPr>
+        <w:t xml:space="preserve">$</w:t>
+      </w:r>
+      <w:r>
+        <w:rPr>
+          <w:rStyle w:val="NormalTok"/>
+        </w:rPr>
+        <w:t xml:space="preserve">G</w:t>
+      </w:r>
+      <w:r>
+        <w:br/>
+      </w:r>
+      <w:r>
+        <w:br/>
+      </w:r>
+      <w:r>
+        <w:rPr>
+          <w:rStyle w:val="FunctionTok"/>
+        </w:rPr>
+        <w:t xml:space="preserve">par</w:t>
+      </w:r>
+      <w:r>
+        <w:rPr>
+          <w:rStyle w:val="NormalTok"/>
+        </w:rPr>
+        <w:t xml:space="preserve">(</w:t>
+      </w:r>
+      <w:r>
+        <w:rPr>
+          <w:rStyle w:val="AttributeTok"/>
+        </w:rPr>
+        <w:t xml:space="preserve">mfrow =</w:t>
+      </w:r>
+      <w:r>
+        <w:rPr>
+          <w:rStyle w:val="NormalTok"/>
+        </w:rPr>
+        <w:t xml:space="preserve"> </w:t>
+      </w:r>
+      <w:r>
+        <w:rPr>
+          <w:rStyle w:val="FunctionTok"/>
+        </w:rPr>
+        <w:t xml:space="preserve">c</w:t>
+      </w:r>
+      <w:r>
+        <w:rPr>
+          <w:rStyle w:val="NormalTok"/>
+        </w:rPr>
+        <w:t xml:space="preserve">(</w:t>
+      </w:r>
+      <w:r>
+        <w:rPr>
+          <w:rStyle w:val="DecValTok"/>
+        </w:rPr>
+        <w:t xml:space="preserve">1</w:t>
+      </w:r>
+      <w:r>
+        <w:rPr>
+          <w:rStyle w:val="NormalTok"/>
+        </w:rPr>
+        <w:t xml:space="preserve">, </w:t>
+      </w:r>
+      <w:r>
+        <w:rPr>
+          <w:rStyle w:val="DecValTok"/>
+        </w:rPr>
+        <w:t xml:space="preserve">2</w:t>
+      </w:r>
+      <w:r>
+        <w:rPr>
+          <w:rStyle w:val="NormalTok"/>
+        </w:rPr>
+        <w:t xml:space="preserve">)) </w:t>
+      </w:r>
+      <w:r>
+        <w:rPr>
+          <w:rStyle w:val="CommentTok"/>
+        </w:rPr>
+        <w:t xml:space="preserve"># crea una matriz de tamaño 1x2 para imprimir dos gráficos de manera simultánea</w:t>
+      </w:r>
+      <w:r>
+        <w:br/>
+      </w:r>
+      <w:r>
+        <w:br/>
+      </w:r>
+      <w:r>
+        <w:rPr>
+          <w:rStyle w:val="FunctionTok"/>
+        </w:rPr>
+        <w:t xml:space="preserve">hist</w:t>
+      </w:r>
+      <w:r>
+        <w:rPr>
+          <w:rStyle w:val="NormalTok"/>
+        </w:rPr>
+        <w:t xml:space="preserve">(muestra, </w:t>
+      </w:r>
+      <w:r>
+        <w:rPr>
+          <w:rStyle w:val="AttributeTok"/>
+        </w:rPr>
+        <w:t xml:space="preserve">main=</w:t>
+      </w:r>
+      <w:r>
+        <w:rPr>
+          <w:rStyle w:val="StringTok"/>
+        </w:rPr>
+        <w:t xml:space="preserve">"Histograma niñas"</w:t>
+      </w:r>
+      <w:r>
+        <w:rPr>
+          <w:rStyle w:val="NormalTok"/>
+        </w:rPr>
+        <w:t xml:space="preserve">)</w:t>
+      </w:r>
+      <w:r>
+        <w:br/>
+      </w:r>
+      <w:r>
+        <w:rPr>
+          <w:rStyle w:val="FunctionTok"/>
+        </w:rPr>
+        <w:t xml:space="preserve">plot</w:t>
+      </w:r>
+      <w:r>
+        <w:rPr>
+          <w:rStyle w:val="NormalTok"/>
+        </w:rPr>
+        <w:t xml:space="preserve">(</w:t>
+      </w:r>
+      <w:r>
+        <w:rPr>
+          <w:rStyle w:val="FunctionTok"/>
+        </w:rPr>
+        <w:t xml:space="preserve">density</w:t>
+      </w:r>
+      <w:r>
+        <w:rPr>
+          <w:rStyle w:val="NormalTok"/>
+        </w:rPr>
+        <w:t xml:space="preserve">(muestra), </w:t>
+      </w:r>
+      <w:r>
+        <w:rPr>
+          <w:rStyle w:val="AttributeTok"/>
+        </w:rPr>
+        <w:t xml:space="preserve">main=</w:t>
+      </w:r>
+      <w:r>
+        <w:rPr>
+          <w:rStyle w:val="StringTok"/>
+        </w:rPr>
+        <w:t xml:space="preserve">"Densidad niñas"</w:t>
+      </w:r>
+      <w:r>
+        <w:rPr>
+          <w:rStyle w:val="NormalTok"/>
+        </w:rPr>
+        <w:t xml:space="preserve">)</w:t>
+      </w:r>
+    </w:p>
+    <w:p>
+      <w:pPr>
+        <w:pStyle w:val="FirstParagraph"/>
+      </w:pPr>
+      <w:r>
+        <w:drawing>
+          <wp:inline>
+            <wp:extent cx="4620126" cy="3696101"/>
+            <wp:effectExtent b="0" l="0" r="0" t="0"/>
+            <wp:docPr descr="" title="" id="1" name="Picture"/>
+            <a:graphic>
+              <a:graphicData uri="http://schemas.openxmlformats.org/drawingml/2006/picture">
+                <pic:pic>
+                  <pic:nvPicPr>
+                    <pic:cNvPr descr="proyectoUnoEstadistica_files/figure-docx/unnamed-chunk-23-1.png" id="0" name="Picture"/>
+                    <pic:cNvPicPr>
+                      <a:picLocks noChangeArrowheads="1" noChangeAspect="1"/>
+                    </pic:cNvPicPr>
+                  </pic:nvPicPr>
+                  <pic:blipFill>
+                    <a:blip r:embed="rId92"/>
+                    <a:stretch>
+                      <a:fillRect/>
+                    </a:stretch>
+                  </pic:blipFill>
+                  <pic:spPr bwMode="auto">
+                    <a:xfrm>
+                      <a:off x="0" y="0"/>
+                      <a:ext cx="4620126" cy="3696101"/>
+                    </a:xfrm>
+                    <a:prstGeom prst="rect">
+                      <a:avLst/>
+                    </a:prstGeom>
+                    <a:noFill/>
+                    <a:ln w="9525">
+                      <a:noFill/>
+                      <a:headEnd/>
+                      <a:tailEnd/>
+                    </a:ln>
+                  </pic:spPr>
+                </pic:pic>
+              </a:graphicData>
+            </a:graphic>
+          </wp:inline>
+        </w:drawing>
+      </w:r>
+    </w:p>
+    <w:p>
+      <w:pPr>
+        <w:pStyle w:val="SourceCode"/>
+      </w:pPr>
+      <w:r>
+        <w:rPr>
+          <w:rStyle w:val="FunctionTok"/>
+        </w:rPr>
+        <w:t xml:space="preserve">plot</w:t>
+      </w:r>
+      <w:r>
+        <w:rPr>
+          <w:rStyle w:val="NormalTok"/>
+        </w:rPr>
+        <w:t xml:space="preserve">(</w:t>
+      </w:r>
+      <w:r>
+        <w:rPr>
+          <w:rStyle w:val="FunctionTok"/>
+        </w:rPr>
+        <w:t xml:space="preserve">density</w:t>
+      </w:r>
+      <w:r>
+        <w:rPr>
+          <w:rStyle w:val="NormalTok"/>
+        </w:rPr>
+        <w:t xml:space="preserve">(muestra), </w:t>
+      </w:r>
+      <w:r>
+        <w:rPr>
+          <w:rStyle w:val="AttributeTok"/>
+        </w:rPr>
+        <w:t xml:space="preserve">main =</w:t>
+      </w:r>
+      <w:r>
+        <w:rPr>
+          <w:rStyle w:val="NormalTok"/>
+        </w:rPr>
+        <w:t xml:space="preserve"> </w:t>
+      </w:r>
+      <w:r>
+        <w:rPr>
+          <w:rStyle w:val="StringTok"/>
+        </w:rPr>
+        <w:t xml:space="preserve">"Estimación densidad"</w:t>
+      </w:r>
+      <w:r>
+        <w:rPr>
+          <w:rStyle w:val="NormalTok"/>
+        </w:rPr>
+        <w:t xml:space="preserve">)</w:t>
+      </w:r>
+      <w:r>
+        <w:br/>
+      </w:r>
+      <w:r>
+        <w:br/>
+      </w:r>
+      <w:r>
+        <w:rPr>
+          <w:rStyle w:val="CommentTok"/>
+        </w:rPr>
+        <w:t xml:space="preserve"># Se generan valores para estimar la distribución normal de media y desviación estáandar igual a los datos de la muerta de feetLength de las niñas</w:t>
+      </w:r>
+      <w:r>
+        <w:br/>
+      </w:r>
+      <w:r>
+        <w:br/>
+      </w:r>
+      <w:r>
+        <w:rPr>
+          <w:rStyle w:val="CommentTok"/>
+        </w:rPr>
+        <w:t xml:space="preserve">#En el from y en el to se agregan un número menos al menor de los datos y un número mayor al de los datos.</w:t>
+      </w:r>
+      <w:r>
+        <w:br/>
+      </w:r>
+      <w:r>
+        <w:rPr>
+          <w:rStyle w:val="NormalTok"/>
+        </w:rPr>
+        <w:t xml:space="preserve">x </w:t>
+      </w:r>
+      <w:r>
+        <w:rPr>
+          <w:rStyle w:val="OtherTok"/>
+        </w:rPr>
+        <w:t xml:space="preserve">&lt;-</w:t>
+      </w:r>
+      <w:r>
+        <w:rPr>
+          <w:rStyle w:val="NormalTok"/>
+        </w:rPr>
+        <w:t xml:space="preserve"> </w:t>
+      </w:r>
+      <w:r>
+        <w:rPr>
+          <w:rStyle w:val="FunctionTok"/>
+        </w:rPr>
+        <w:t xml:space="preserve">seq</w:t>
+      </w:r>
+      <w:r>
+        <w:rPr>
+          <w:rStyle w:val="NormalTok"/>
+        </w:rPr>
+        <w:t xml:space="preserve">(</w:t>
+      </w:r>
+      <w:r>
+        <w:rPr>
+          <w:rStyle w:val="AttributeTok"/>
+        </w:rPr>
+        <w:t xml:space="preserve">from =</w:t>
+      </w:r>
+      <w:r>
+        <w:rPr>
+          <w:rStyle w:val="NormalTok"/>
+        </w:rPr>
+        <w:t xml:space="preserve"> </w:t>
+      </w:r>
+      <w:r>
+        <w:rPr>
+          <w:rStyle w:val="DecValTok"/>
+        </w:rPr>
+        <w:t xml:space="preserve">21</w:t>
+      </w:r>
+      <w:r>
+        <w:rPr>
+          <w:rStyle w:val="NormalTok"/>
+        </w:rPr>
+        <w:t xml:space="preserve">,</w:t>
+      </w:r>
+      <w:r>
+        <w:rPr>
+          <w:rStyle w:val="AttributeTok"/>
+        </w:rPr>
+        <w:t xml:space="preserve">to =</w:t>
+      </w:r>
+      <w:r>
+        <w:rPr>
+          <w:rStyle w:val="NormalTok"/>
+        </w:rPr>
+        <w:t xml:space="preserve"> </w:t>
+      </w:r>
+      <w:r>
+        <w:rPr>
+          <w:rStyle w:val="DecValTok"/>
+        </w:rPr>
+        <w:t xml:space="preserve">29</w:t>
+      </w:r>
+      <w:r>
+        <w:rPr>
+          <w:rStyle w:val="NormalTok"/>
+        </w:rPr>
+        <w:t xml:space="preserve">, </w:t>
+      </w:r>
+      <w:r>
+        <w:rPr>
+          <w:rStyle w:val="AttributeTok"/>
+        </w:rPr>
+        <w:t xml:space="preserve">by =</w:t>
+      </w:r>
+      <w:r>
+        <w:rPr>
+          <w:rStyle w:val="NormalTok"/>
+        </w:rPr>
+        <w:t xml:space="preserve"> </w:t>
+      </w:r>
+      <w:r>
+        <w:rPr>
+          <w:rStyle w:val="FloatTok"/>
+        </w:rPr>
+        <w:t xml:space="preserve">0.01</w:t>
+      </w:r>
+      <w:r>
+        <w:rPr>
+          <w:rStyle w:val="NormalTok"/>
+        </w:rPr>
+        <w:t xml:space="preserve">)</w:t>
+      </w:r>
+      <w:r>
+        <w:br/>
+      </w:r>
+      <w:r>
+        <w:rPr>
+          <w:rStyle w:val="NormalTok"/>
+        </w:rPr>
+        <w:t xml:space="preserve">u </w:t>
+      </w:r>
+      <w:r>
+        <w:rPr>
+          <w:rStyle w:val="OtherTok"/>
+        </w:rPr>
+        <w:t xml:space="preserve">&lt;-</w:t>
+      </w:r>
+      <w:r>
+        <w:rPr>
+          <w:rStyle w:val="NormalTok"/>
+        </w:rPr>
+        <w:t xml:space="preserve"> </w:t>
+      </w:r>
+      <w:r>
+        <w:rPr>
+          <w:rStyle w:val="FunctionTok"/>
+        </w:rPr>
+        <w:t xml:space="preserve">mean</w:t>
+      </w:r>
+      <w:r>
+        <w:rPr>
+          <w:rStyle w:val="NormalTok"/>
+        </w:rPr>
+        <w:t xml:space="preserve">(feetLength</w:t>
+      </w:r>
+      <w:r>
+        <w:rPr>
+          <w:rStyle w:val="SpecialCharTok"/>
+        </w:rPr>
+        <w:t xml:space="preserve">$</w:t>
+      </w:r>
+      <w:r>
+        <w:rPr>
+          <w:rStyle w:val="NormalTok"/>
+        </w:rPr>
+        <w:t xml:space="preserve">G)</w:t>
+      </w:r>
+      <w:r>
+        <w:br/>
+      </w:r>
+      <w:r>
+        <w:rPr>
+          <w:rStyle w:val="NormalTok"/>
+        </w:rPr>
+        <w:t xml:space="preserve">sigma </w:t>
+      </w:r>
+      <w:r>
+        <w:rPr>
+          <w:rStyle w:val="OtherTok"/>
+        </w:rPr>
+        <w:t xml:space="preserve">&lt;-</w:t>
+      </w:r>
+      <w:r>
+        <w:rPr>
+          <w:rStyle w:val="NormalTok"/>
+        </w:rPr>
+        <w:t xml:space="preserve"> </w:t>
+      </w:r>
+      <w:r>
+        <w:rPr>
+          <w:rStyle w:val="FunctionTok"/>
+        </w:rPr>
+        <w:t xml:space="preserve">sd</w:t>
+      </w:r>
+      <w:r>
+        <w:rPr>
+          <w:rStyle w:val="NormalTok"/>
+        </w:rPr>
+        <w:t xml:space="preserve">(feetLength</w:t>
+      </w:r>
+      <w:r>
+        <w:rPr>
+          <w:rStyle w:val="SpecialCharTok"/>
+        </w:rPr>
+        <w:t xml:space="preserve">$</w:t>
+      </w:r>
+      <w:r>
+        <w:rPr>
+          <w:rStyle w:val="NormalTok"/>
+        </w:rPr>
+        <w:t xml:space="preserve">G)</w:t>
+      </w:r>
+      <w:r>
+        <w:br/>
+      </w:r>
+      <w:r>
+        <w:rPr>
+          <w:rStyle w:val="FunctionTok"/>
+        </w:rPr>
+        <w:t xml:space="preserve">lines</w:t>
+      </w:r>
+      <w:r>
+        <w:rPr>
+          <w:rStyle w:val="NormalTok"/>
+        </w:rPr>
+        <w:t xml:space="preserve">(x, </w:t>
+      </w:r>
+      <w:r>
+        <w:rPr>
+          <w:rStyle w:val="FunctionTok"/>
+        </w:rPr>
+        <w:t xml:space="preserve">dnorm</w:t>
+      </w:r>
+      <w:r>
+        <w:rPr>
+          <w:rStyle w:val="NormalTok"/>
+        </w:rPr>
+        <w:t xml:space="preserve">(x, </w:t>
+      </w:r>
+      <w:r>
+        <w:rPr>
+          <w:rStyle w:val="AttributeTok"/>
+        </w:rPr>
+        <w:t xml:space="preserve">mean =</w:t>
+      </w:r>
+      <w:r>
+        <w:rPr>
+          <w:rStyle w:val="NormalTok"/>
+        </w:rPr>
+        <w:t xml:space="preserve"> u, </w:t>
+      </w:r>
+      <w:r>
+        <w:rPr>
+          <w:rStyle w:val="AttributeTok"/>
+        </w:rPr>
+        <w:t xml:space="preserve">sd =</w:t>
+      </w:r>
+      <w:r>
+        <w:rPr>
+          <w:rStyle w:val="NormalTok"/>
+        </w:rPr>
+        <w:t xml:space="preserve"> sigma), </w:t>
+      </w:r>
+      <w:r>
+        <w:rPr>
+          <w:rStyle w:val="AttributeTok"/>
+        </w:rPr>
+        <w:t xml:space="preserve">col =</w:t>
+      </w:r>
+      <w:r>
+        <w:rPr>
+          <w:rStyle w:val="NormalTok"/>
+        </w:rPr>
+        <w:t xml:space="preserve"> </w:t>
+      </w:r>
+      <w:r>
+        <w:rPr>
+          <w:rStyle w:val="StringTok"/>
+        </w:rPr>
+        <w:t xml:space="preserve">"red"</w:t>
+      </w:r>
+      <w:r>
+        <w:rPr>
+          <w:rStyle w:val="NormalTok"/>
+        </w:rPr>
+        <w:t xml:space="preserve">)</w:t>
+      </w:r>
+    </w:p>
+    <w:p>
+      <w:pPr>
+        <w:pStyle w:val="FirstParagraph"/>
+      </w:pPr>
+      <w:r>
+        <w:drawing>
+          <wp:inline>
+            <wp:extent cx="4620126" cy="3696101"/>
+            <wp:effectExtent b="0" l="0" r="0" t="0"/>
+            <wp:docPr descr="" title="" id="1" name="Picture"/>
+            <a:graphic>
+              <a:graphicData uri="http://schemas.openxmlformats.org/drawingml/2006/picture">
+                <pic:pic>
+                  <pic:nvPicPr>
+                    <pic:cNvPr descr="proyectoUnoEstadistica_files/figure-docx/unnamed-chunk-23-2.png" id="0" name="Picture"/>
+                    <pic:cNvPicPr>
+                      <a:picLocks noChangeArrowheads="1" noChangeAspect="1"/>
+                    </pic:cNvPicPr>
+                  </pic:nvPicPr>
+                  <pic:blipFill>
+                    <a:blip r:embed="rId93"/>
+                    <a:stretch>
+                      <a:fillRect/>
+                    </a:stretch>
+                  </pic:blipFill>
+                  <pic:spPr bwMode="auto">
+                    <a:xfrm>
+                      <a:off x="0" y="0"/>
+                      <a:ext cx="4620126" cy="3696101"/>
+                    </a:xfrm>
+                    <a:prstGeom prst="rect">
+                      <a:avLst/>
+                    </a:prstGeom>
+                    <a:noFill/>
+                    <a:ln w="9525">
+                      <a:noFill/>
+                      <a:headEnd/>
+                      <a:tailEnd/>
+                    </a:ln>
+                  </pic:spPr>
+                </pic:pic>
+              </a:graphicData>
+            </a:graphic>
+          </wp:inline>
+        </w:drawing>
+      </w:r>
+    </w:p>
+    <w:bookmarkEnd w:id="94"/>
+    <w:bookmarkEnd w:id="95"/>
     <w:sectPr/>
   </w:body>
 </w:document>
@@ -11993,6 +14203,21 @@
     <w:abstractNumId w:val="991"/>
   </w:num>
   <w:num w:numId="1057">
+    <w:abstractNumId w:val="991"/>
+  </w:num>
+  <w:num w:numId="1058">
+    <w:abstractNumId w:val="991"/>
+  </w:num>
+  <w:num w:numId="1059">
+    <w:abstractNumId w:val="991"/>
+  </w:num>
+  <w:num w:numId="1060">
+    <w:abstractNumId w:val="991"/>
+  </w:num>
+  <w:num w:numId="1061">
+    <w:abstractNumId w:val="991"/>
+  </w:num>
+  <w:num w:numId="1062">
     <w:abstractNumId w:val="991"/>
   </w:num>
 </w:numbering>

</xml_diff>